<commit_message>
Edited next steps instructions page.
</commit_message>
<xml_diff>
--- a/docassemble/MAInformalAppelleeBrief/data/templates/informal_appellee_brief_form_next_steps.docx
+++ b/docassemble/MAInformalAppelleeBrief/data/templates/informal_appellee_brief_form_next_steps.docx
@@ -1,6 +1,6 @@
 
 <file path=word/document.xml><?xml version="1.0" encoding="utf-8"?>
-<w:document xmlns:wpc="http://schemas.microsoft.com/office/word/2010/wordprocessingCanvas" xmlns:cx="http://schemas.microsoft.com/office/drawing/2014/chartex" xmlns:cx1="http://schemas.microsoft.com/office/drawing/2015/9/8/chartex" xmlns:cx2="http://schemas.microsoft.com/office/drawing/2015/10/21/chartex" xmlns:cx3="http://schemas.microsoft.com/office/drawing/2016/5/9/chartex" xmlns:cx4="http://schemas.microsoft.com/office/drawing/2016/5/10/chartex" xmlns:cx5="http://schemas.microsoft.com/office/drawing/2016/5/11/chartex" xmlns:cx6="http://schemas.microsoft.com/office/drawing/2016/5/12/chartex" xmlns:cx7="http://schemas.microsoft.com/office/drawing/2016/5/13/chartex" xmlns:cx8="http://schemas.microsoft.com/office/drawing/2016/5/14/chartex" xmlns:mc="http://schemas.openxmlformats.org/markup-compatibility/2006" xmlns:aink="http://schemas.microsoft.com/office/drawing/2016/ink" xmlns:am3d="http://schemas.microsoft.com/office/drawing/2017/model3d" xmlns:o="urn:schemas-microsoft-com:office:office" xmlns:r="http://schemas.openxmlformats.org/officeDocument/2006/relationships" xmlns:m="http://schemas.openxmlformats.org/officeDocument/2006/math" xmlns:v="urn:schemas-microsoft-com:vml" xmlns:wp14="http://schemas.microsoft.com/office/word/2010/wordprocessingDrawing" xmlns:wp="http://schemas.openxmlformats.org/drawingml/2006/wordprocessingDrawing" xmlns:w10="urn:schemas-microsoft-com:office:word" xmlns:w="http://schemas.openxmlformats.org/wordprocessingml/2006/main" xmlns:w14="http://schemas.microsoft.com/office/word/2010/wordml" xmlns:w15="http://schemas.microsoft.com/office/word/2012/wordml" xmlns:w16cid="http://schemas.microsoft.com/office/word/2016/wordml/cid" xmlns:w16se="http://schemas.microsoft.com/office/word/2015/wordml/symex" xmlns:wpg="http://schemas.microsoft.com/office/word/2010/wordprocessingGroup" xmlns:wpi="http://schemas.microsoft.com/office/word/2010/wordprocessingInk" xmlns:wne="http://schemas.microsoft.com/office/word/2006/wordml" xmlns:wps="http://schemas.microsoft.com/office/word/2010/wordprocessingShape" mc:Ignorable="w14 w15 w16se w16cid wp14">
+<w:document xmlns:wpc="http://schemas.microsoft.com/office/word/2010/wordprocessingCanvas" xmlns:cx="http://schemas.microsoft.com/office/drawing/2014/chartex" xmlns:cx1="http://schemas.microsoft.com/office/drawing/2015/9/8/chartex" xmlns:cx2="http://schemas.microsoft.com/office/drawing/2015/10/21/chartex" xmlns:cx3="http://schemas.microsoft.com/office/drawing/2016/5/9/chartex" xmlns:cx4="http://schemas.microsoft.com/office/drawing/2016/5/10/chartex" xmlns:cx5="http://schemas.microsoft.com/office/drawing/2016/5/11/chartex" xmlns:cx6="http://schemas.microsoft.com/office/drawing/2016/5/12/chartex" xmlns:cx7="http://schemas.microsoft.com/office/drawing/2016/5/13/chartex" xmlns:cx8="http://schemas.microsoft.com/office/drawing/2016/5/14/chartex" xmlns:mc="http://schemas.openxmlformats.org/markup-compatibility/2006" xmlns:aink="http://schemas.microsoft.com/office/drawing/2016/ink" xmlns:am3d="http://schemas.microsoft.com/office/drawing/2017/model3d" xmlns:o="urn:schemas-microsoft-com:office:office" xmlns:oel="http://schemas.microsoft.com/office/2019/extlst" xmlns:r="http://schemas.openxmlformats.org/officeDocument/2006/relationships" xmlns:m="http://schemas.openxmlformats.org/officeDocument/2006/math" xmlns:v="urn:schemas-microsoft-com:vml" xmlns:wp14="http://schemas.microsoft.com/office/word/2010/wordprocessingDrawing" xmlns:wp="http://schemas.openxmlformats.org/drawingml/2006/wordprocessingDrawing" xmlns:w10="urn:schemas-microsoft-com:office:word" xmlns:w="http://schemas.openxmlformats.org/wordprocessingml/2006/main" xmlns:w14="http://schemas.microsoft.com/office/word/2010/wordml" xmlns:w15="http://schemas.microsoft.com/office/word/2012/wordml" xmlns:w16cex="http://schemas.microsoft.com/office/word/2018/wordml/cex" xmlns:w16cid="http://schemas.microsoft.com/office/word/2016/wordml/cid" xmlns:w16="http://schemas.microsoft.com/office/word/2018/wordml" xmlns:w16du="http://schemas.microsoft.com/office/word/2023/wordml/word16du" xmlns:w16sdtdh="http://schemas.microsoft.com/office/word/2020/wordml/sdtdatahash" xmlns:w16sdtfl="http://schemas.microsoft.com/office/word/2024/wordml/sdtformatlock" xmlns:w16se="http://schemas.microsoft.com/office/word/2015/wordml/symex" xmlns:wpg="http://schemas.microsoft.com/office/word/2010/wordprocessingGroup" xmlns:wpi="http://schemas.microsoft.com/office/word/2010/wordprocessingInk" xmlns:wne="http://schemas.microsoft.com/office/word/2006/wordml" xmlns:wps="http://schemas.microsoft.com/office/word/2010/wordprocessingShape" mc:Ignorable="w14 w15 w16se w16cid w16 w16cex w16sdtdh w16sdtfl w16du wp14">
   <w:background w:color="FFFFFF"/>
   <w:body>
     <w:tbl>
@@ -30,13 +30,11 @@
               <w:spacing w:after="0"/>
               <w:jc w:val="center"/>
             </w:pPr>
-            <w:bookmarkStart w:id="0" w:name="_GoBack"/>
-            <w:bookmarkEnd w:id="0"/>
             <w:r>
               <w:rPr>
                 <w:color w:val="FFFFFF" w:themeColor="background1"/>
               </w:rPr>
-              <w:t xml:space="preserve">File a Informal appellee brief form</w:t>
+              <w:t>Get an informal brief - Appellee</w:t>
             </w:r>
           </w:p>
         </w:tc>
@@ -61,97 +59,31 @@
         <w:t xml:space="preserve"> users </w:t>
       </w:r>
       <w:r>
-        <w:t xml:space="preserve">}}</w:t>
-      </w:r>
-      <w:r>
-        <w:t xml:space="preserve">! You have finished all the forms you need to File a Informal appellee brief form. The rest of the pages in this packet are your</w:t>
-      </w:r>
-      <w:r>
-        <w:t xml:space="preserve"> [answer/motion] </w:t>
-      </w:r>
-      <w:r>
-        <w:t xml:space="preserve"> </w:t>
-      </w:r>
-      <w:r>
-        <w:t>{%</w:t>
-      </w:r>
-      <w:r>
-        <w:t xml:space="preserve"> if other_parties.number() </w:t>
-      </w:r>
-      <w:r>
-        <w:t>%}</w:t>
-      </w:r>
-      <w:r>
-        <w:rPr>
-          <w:b/>
-        </w:rPr>
-        <w:t xml:space="preserve"> </w:t>
-      </w:r>
-      <w:r>
-        <w:t>in</w:t>
-      </w:r>
-      <w:r>
-        <w:rPr>
-          <w:b/>
-        </w:rPr>
-        <w:t xml:space="preserve"> </w:t>
-      </w:r>
-      <w:r>
-        <w:rPr>
-          <w:b/>
-        </w:rPr>
-        <w:t>{{</w:t>
-      </w:r>
-      <w:r>
-        <w:rPr>
-          <w:b/>
-        </w:rPr>
-        <w:t xml:space="preserve"> users </w:t>
-      </w:r>
-      <w:r>
-        <w:rPr>
-          <w:b/>
-        </w:rPr>
         <w:t>}}</w:t>
       </w:r>
       <w:r>
-        <w:rPr>
-          <w:b/>
-        </w:rPr>
-        <w:t xml:space="preserve"> v </w:t>
-      </w:r>
-      <w:r>
-        <w:rPr>
-          <w:b/>
-        </w:rPr>
-        <w:t>{{</w:t>
-      </w:r>
-      <w:r>
-        <w:rPr>
-          <w:b/>
-        </w:rPr>
-        <w:t xml:space="preserve"> other_parties </w:t>
-      </w:r>
-      <w:r>
-        <w:rPr>
-          <w:b/>
-        </w:rPr>
-        <w:t>}}{%</w:t>
-      </w:r>
-      <w:r>
-        <w:t xml:space="preserve"> endif </w:t>
-      </w:r>
-      <w:r>
-        <w:t>%}</w:t>
-      </w:r>
-      <w:r>
-        <w:t>.</w:t>
+        <w:t xml:space="preserve">! You have finished all the forms you need to </w:t>
+      </w:r>
+      <w:r>
+        <w:t>write your appellee brief</w:t>
+      </w:r>
+      <w:r>
+        <w:t xml:space="preserve">. </w:t>
+      </w:r>
+      <w:r>
+        <w:t xml:space="preserve">Now, you must deliver your brief to the court and to the other parties involved in this case. Read the instructions below. </w:t>
       </w:r>
     </w:p>
     <w:p/>
     <w:p>
       <w:pPr>
         <w:sectPr>
+          <w:headerReference w:type="even" r:id="rId7"/>
+          <w:headerReference w:type="default" r:id="rId8"/>
+          <w:footerReference w:type="even" r:id="rId9"/>
+          <w:footerReference w:type="default" r:id="rId10"/>
+          <w:headerReference w:type="first" r:id="rId11"/>
+          <w:footerReference w:type="first" r:id="rId12"/>
           <w:pgSz w:w="12240" w:h="15840"/>
           <w:pgMar w:top="720" w:right="720" w:bottom="720" w:left="720" w:header="0" w:footer="0" w:gutter="0"/>
           <w:pgNumType w:start="1"/>
@@ -166,8 +98,8 @@
       <w:pPr>
         <w:pStyle w:val="Heading2"/>
       </w:pPr>
-      <w:bookmarkStart w:id="1" w:name="_yntzxzfdh9ya"/>
-      <w:bookmarkEnd w:id="1"/>
+      <w:bookmarkStart w:id="0" w:name="_yntzxzfdh9ya"/>
+      <w:bookmarkEnd w:id="0"/>
       <w:r>
         <w:t>Next steps</w:t>
       </w:r>
@@ -188,6 +120,8 @@
           </w14:textOutline>
         </w:rPr>
       </w:pPr>
+      <w:bookmarkStart w:id="1" w:name="_4szgtqe6ov1h"/>
+      <w:bookmarkEnd w:id="1"/>
       <w:r>
         <w:rPr>
           <w14:textOutline w14:w="9525" w14:cap="rnd" w14:cmpd="sng" w14:algn="ctr">
@@ -196,14 +130,9 @@
             <w14:bevel/>
           </w14:textOutline>
         </w:rPr>
-        <w:t xml:space="preserve">File this </w:t>
-      </w:r>
-      <w:r>
-        <w:t xml:space="preserve">answer/motion </w:t>
-      </w:r>
-      <w:r>
-        <w:t xml:space="preserve">with the court </w:t>
-      </w:r>
+        <w:t xml:space="preserve">Deliver a copy to </w:t>
+      </w:r>
+      <w:proofErr w:type="gramStart"/>
       <w:r>
         <w:rPr>
           <w14:textOutline w14:w="9525" w14:cap="rnd" w14:cmpd="sng" w14:algn="ctr">
@@ -212,7 +141,82 @@
             <w14:bevel/>
           </w14:textOutline>
         </w:rPr>
-        <w:t>now.</w:t>
+        <w:t>{{</w:t>
+      </w:r>
+      <w:r>
+        <w:rPr>
+          <w14:textOutline w14:w="9525" w14:cap="rnd" w14:cmpd="sng" w14:algn="ctr">
+            <w14:noFill/>
+            <w14:prstDash w14:val="solid"/>
+            <w14:bevel/>
+          </w14:textOutline>
+        </w:rPr>
+        <w:t xml:space="preserve"> </w:t>
+      </w:r>
+      <w:proofErr w:type="spellStart"/>
+      <w:r>
+        <w:rPr>
+          <w14:textOutline w14:w="9525" w14:cap="rnd" w14:cmpd="sng" w14:algn="ctr">
+            <w14:noFill/>
+            <w14:prstDash w14:val="solid"/>
+            <w14:bevel/>
+          </w14:textOutline>
+        </w:rPr>
+        <w:t>showifdef</w:t>
+      </w:r>
+      <w:proofErr w:type="spellEnd"/>
+      <w:proofErr w:type="gramEnd"/>
+      <w:r>
+        <w:rPr>
+          <w14:textOutline w14:w="9525" w14:cap="rnd" w14:cmpd="sng" w14:algn="ctr">
+            <w14:noFill/>
+            <w14:prstDash w14:val="solid"/>
+            <w14:bevel/>
+          </w14:textOutline>
+        </w:rPr>
+        <w:t>('</w:t>
+      </w:r>
+      <w:proofErr w:type="spellStart"/>
+      <w:r>
+        <w:rPr>
+          <w14:textOutline w14:w="9525" w14:cap="rnd" w14:cmpd="sng" w14:algn="ctr">
+            <w14:noFill/>
+            <w14:prstDash w14:val="solid"/>
+            <w14:bevel/>
+          </w14:textOutline>
+        </w:rPr>
+        <w:t>other_parties</w:t>
+      </w:r>
+      <w:proofErr w:type="spellEnd"/>
+      <w:r>
+        <w:rPr>
+          <w14:textOutline w14:w="9525" w14:cap="rnd" w14:cmpd="sng" w14:algn="ctr">
+            <w14:noFill/>
+            <w14:prstDash w14:val="solid"/>
+            <w14:bevel/>
+          </w14:textOutline>
+        </w:rPr>
+        <w:t xml:space="preserve">[0]') </w:t>
+      </w:r>
+      <w:r>
+        <w:rPr>
+          <w14:textOutline w14:w="9525" w14:cap="rnd" w14:cmpd="sng" w14:algn="ctr">
+            <w14:noFill/>
+            <w14:prstDash w14:val="solid"/>
+            <w14:bevel/>
+          </w14:textOutline>
+        </w:rPr>
+        <w:t>}}</w:t>
+      </w:r>
+      <w:r>
+        <w:rPr>
+          <w14:textOutline w14:w="9525" w14:cap="rnd" w14:cmpd="sng" w14:algn="ctr">
+            <w14:noFill/>
+            <w14:prstDash w14:val="solid"/>
+            <w14:bevel/>
+          </w14:textOutline>
+        </w:rPr>
+        <w:t xml:space="preserve"> or their attorney.</w:t>
       </w:r>
     </w:p>
     <w:p>
@@ -231,8 +235,6 @@
           </w14:textOutline>
         </w:rPr>
       </w:pPr>
-      <w:bookmarkStart w:id="2" w:name="_4szgtqe6ov1h"/>
-      <w:bookmarkEnd w:id="2"/>
       <w:r>
         <w:rPr>
           <w14:textOutline w14:w="9525" w14:cap="rnd" w14:cmpd="sng" w14:algn="ctr">
@@ -241,8 +243,21 @@
             <w14:bevel/>
           </w14:textOutline>
         </w:rPr>
-        <w:t xml:space="preserve">Deliver a copy to </w:t>
-      </w:r>
+        <w:t xml:space="preserve">File this appeal with the court now. You can do this by </w:t>
+      </w:r>
+      <w:hyperlink w:anchor="_Filing_the_brief_1" w:history="1">
+        <w:r>
+          <w:rPr>
+            <w:rStyle w:val="Hyperlink"/>
+            <w14:textOutline w14:w="9525" w14:cap="rnd" w14:cmpd="sng" w14:algn="ctr">
+              <w14:noFill/>
+              <w14:prstDash w14:val="solid"/>
+              <w14:bevel/>
+            </w14:textOutline>
+          </w:rPr>
+          <w:t>mail</w:t>
+        </w:r>
+      </w:hyperlink>
       <w:r>
         <w:rPr>
           <w14:textOutline w14:w="9525" w14:cap="rnd" w14:cmpd="sng" w14:algn="ctr">
@@ -251,8 +266,21 @@
             <w14:bevel/>
           </w14:textOutline>
         </w:rPr>
-        <w:t>{{</w:t>
-      </w:r>
+        <w:t xml:space="preserve"> or </w:t>
+      </w:r>
+      <w:hyperlink w:anchor="_Filing_the_brief" w:history="1">
+        <w:r>
+          <w:rPr>
+            <w:rStyle w:val="Hyperlink"/>
+            <w14:textOutline w14:w="9525" w14:cap="rnd" w14:cmpd="sng" w14:algn="ctr">
+              <w14:noFill/>
+              <w14:prstDash w14:val="solid"/>
+              <w14:bevel/>
+            </w14:textOutline>
+          </w:rPr>
+          <w:t>electronically</w:t>
+        </w:r>
+      </w:hyperlink>
       <w:r>
         <w:rPr>
           <w14:textOutline w14:w="9525" w14:cap="rnd" w14:cmpd="sng" w14:algn="ctr">
@@ -261,27 +289,7 @@
             <w14:bevel/>
           </w14:textOutline>
         </w:rPr>
-        <w:t xml:space="preserve"> showifdef('other_parties[0]') </w:t>
-      </w:r>
-      <w:r>
-        <w:rPr>
-          <w14:textOutline w14:w="9525" w14:cap="rnd" w14:cmpd="sng" w14:algn="ctr">
-            <w14:noFill/>
-            <w14:prstDash w14:val="solid"/>
-            <w14:bevel/>
-          </w14:textOutline>
-        </w:rPr>
-        <w:t>}}</w:t>
-      </w:r>
-      <w:r>
-        <w:rPr>
-          <w14:textOutline w14:w="9525" w14:cap="rnd" w14:cmpd="sng" w14:algn="ctr">
-            <w14:noFill/>
-            <w14:prstDash w14:val="solid"/>
-            <w14:bevel/>
-          </w14:textOutline>
-        </w:rPr>
-        <w:t xml:space="preserve"> or their attorney.</w:t>
+        <w:t>.</w:t>
       </w:r>
     </w:p>
     <w:p>
@@ -317,29 +325,129 @@
     </w:p>
     <w:p>
       <w:pPr>
+        <w:pStyle w:val="Heading2"/>
+      </w:pPr>
+      <w:r>
+        <w:t xml:space="preserve">To file your </w:t>
+      </w:r>
+      <w:proofErr w:type="gramStart"/>
+      <w:r>
+        <w:t>appellee</w:t>
+      </w:r>
+      <w:proofErr w:type="gramEnd"/>
+      <w:r>
+        <w:t xml:space="preserve"> brief</w:t>
+      </w:r>
+      <w:r>
+        <w:t xml:space="preserve"> right away</w:t>
+      </w:r>
+    </w:p>
+    <w:p>
+      <w:pPr>
+        <w:pStyle w:val="NumberedList"/>
+        <w:numPr>
+          <w:ilvl w:val="0"/>
+          <w:numId w:val="11"/>
+        </w:numPr>
+        <w:suppressAutoHyphens w:val="0"/>
+      </w:pPr>
+      <w:r>
+        <w:t xml:space="preserve">Look over the forms below, one more time. Make sure everything is correct. </w:t>
+      </w:r>
+    </w:p>
+    <w:p>
+      <w:pPr>
+        <w:pStyle w:val="NumberedList"/>
+        <w:numPr>
+          <w:ilvl w:val="0"/>
+          <w:numId w:val="11"/>
+        </w:numPr>
+        <w:suppressAutoHyphens w:val="0"/>
+      </w:pPr>
+      <w:r>
+        <w:t xml:space="preserve">Be sure to include the </w:t>
+      </w:r>
+      <w:hyperlink w:anchor="_Record_Appendix_(filed" w:history="1">
+        <w:r>
+          <w:rPr>
+            <w:rStyle w:val="Hyperlink"/>
+          </w:rPr>
+          <w:t>Record Appendix</w:t>
+        </w:r>
+      </w:hyperlink>
+      <w:r>
+        <w:t xml:space="preserve"> and </w:t>
+      </w:r>
+      <w:hyperlink w:anchor="_Impounded_Record_Appendix" w:history="1">
+        <w:r>
+          <w:rPr>
+            <w:rStyle w:val="Hyperlink"/>
+          </w:rPr>
+          <w:t>Impounded Record Appendix</w:t>
+        </w:r>
+      </w:hyperlink>
+      <w:r>
+        <w:t>.</w:t>
+      </w:r>
+    </w:p>
+    <w:p>
+      <w:pPr>
+        <w:pStyle w:val="NumberedList"/>
+        <w:numPr>
+          <w:ilvl w:val="0"/>
+          <w:numId w:val="11"/>
+        </w:numPr>
+        <w:suppressAutoHyphens w:val="0"/>
+        <w:spacing w:after="0"/>
+      </w:pPr>
+      <w:r>
+        <w:t xml:space="preserve">Call the Court of Appeals Clerk’s Office at </w:t>
+      </w:r>
+    </w:p>
+    <w:p>
+      <w:pPr>
+        <w:pStyle w:val="NumberedList"/>
+        <w:spacing w:after="0"/>
+        <w:ind w:left="360"/>
+      </w:pPr>
+      <w:r>
+        <w:t>(617) 921-4443 if you need help delivering the forms to the court.</w:t>
+      </w:r>
+    </w:p>
+    <w:p>
+      <w:pPr>
+        <w:pStyle w:val="Heading2"/>
+      </w:pPr>
+      <w:r>
+        <w:t xml:space="preserve">What happens </w:t>
+      </w:r>
+      <w:r>
+        <w:t>after I file my appellee brief?</w:t>
+      </w:r>
+    </w:p>
+    <w:p>
+      <w:r>
+        <w:t xml:space="preserve">The judge reads your </w:t>
+      </w:r>
+      <w:r>
+        <w:t xml:space="preserve">brief </w:t>
+      </w:r>
+      <w:r>
+        <w:t>and the record appendix. They may decide based just on your papers, or they may schedule a hearing.</w:t>
+      </w:r>
+    </w:p>
+    <w:p>
+      <w:pPr>
         <w:pStyle w:val="ListParagraph"/>
         <w:numPr>
           <w:ilvl w:val="0"/>
-          <w:numId w:val="1"/>
+          <w:numId w:val="8"/>
         </w:numPr>
-        <w:snapToGrid w:val="0"/>
-        <w:rPr>
-          <w14:textOutline w14:w="9525" w14:cap="rnd" w14:cmpd="sng" w14:algn="ctr">
-            <w14:noFill/>
-            <w14:prstDash w14:val="solid"/>
-            <w14:bevel/>
-          </w14:textOutline>
-        </w:rPr>
-      </w:pPr>
-      <w:r>
-        <w:rPr>
-          <w14:textOutline w14:w="9525" w14:cap="rnd" w14:cmpd="sng" w14:algn="ctr">
-            <w14:noFill/>
-            <w14:prstDash w14:val="solid"/>
-            <w14:bevel/>
-          </w14:textOutline>
-        </w:rPr>
-        <w:t xml:space="preserve">The clerk will tell you how to go to the hearing. </w:t>
+        <w:suppressAutoHyphens w:val="0"/>
+        <w:ind w:left="360"/>
+      </w:pPr>
+      <w:r>
+        <w:t>Send your brief.</w:t>
       </w:r>
     </w:p>
     <w:p>
@@ -347,254 +455,35 @@
         <w:pStyle w:val="ListParagraph"/>
         <w:numPr>
           <w:ilvl w:val="0"/>
-          <w:numId w:val="1"/>
+          <w:numId w:val="8"/>
         </w:numPr>
-        <w:snapToGrid w:val="0"/>
-        <w:rPr>
-          <w14:textOutline w14:w="9525" w14:cap="rnd" w14:cmpd="sng" w14:algn="ctr">
-            <w14:noFill/>
-            <w14:prstDash w14:val="solid"/>
-            <w14:bevel/>
-          </w14:textOutline>
-        </w:rPr>
-      </w:pPr>
-      <w:r>
-        <w:rPr>
-          <w14:textOutline w14:w="9525" w14:cap="rnd" w14:cmpd="sng" w14:algn="ctr">
-            <w14:noFill/>
-            <w14:prstDash w14:val="solid"/>
-            <w14:bevel/>
-          </w14:textOutline>
-        </w:rPr>
-        <w:t xml:space="preserve">If the judge decides to grant your </w:t>
-      </w:r>
-      <w:r>
-        <w:t xml:space="preserve">[motion/request]</w:t>
-      </w:r>
-      <w:r>
-        <w:rPr>
-          <w14:textOutline w14:w="9525" w14:cap="rnd" w14:cmpd="sng" w14:algn="ctr">
-            <w14:noFill/>
-            <w14:prstDash w14:val="solid"/>
-            <w14:bevel/>
-          </w14:textOutline>
-        </w:rPr>
-        <w:t>:.</w:t>
-      </w:r>
-      <w:proofErr w:type="gramEnd"/>
+        <w:suppressAutoHyphens w:val="0"/>
+        <w:ind w:left="360"/>
+      </w:pPr>
+      <w:r>
+        <w:t>Wait for a reply.</w:t>
+      </w:r>
     </w:p>
     <w:p>
       <w:pPr>
-        <w:pStyle w:val="ListParagraph"/>
-        <w:numPr>
-          <w:ilvl w:val="0"/>
-          <w:numId w:val="1"/>
-        </w:numPr>
-        <w:snapToGrid w:val="0"/>
-        <w:rPr>
-          <w14:textOutline w14:w="9525" w14:cap="rnd" w14:cmpd="sng" w14:algn="ctr">
-            <w14:noFill/>
-            <w14:prstDash w14:val="solid"/>
-            <w14:bevel/>
-          </w14:textOutline>
-        </w:rPr>
-      </w:pPr>
-      <w:r>
-        <w:rPr>
-          <w14:textOutline w14:w="9525" w14:cap="rnd" w14:cmpd="sng" w14:algn="ctr">
-            <w14:noFill/>
-            <w14:prstDash w14:val="solid"/>
-            <w14:bevel/>
-          </w14:textOutline>
-        </w:rPr>
-        <w:t>Check the order when you get it to make sure it is correct.</w:t>
+        <w:pStyle w:val="Heading2"/>
+      </w:pPr>
+      <w:bookmarkStart w:id="2" w:name="_7jbtnvplu76"/>
+      <w:bookmarkEnd w:id="2"/>
+      <w:r>
+        <w:t>What can the judge do?</w:t>
       </w:r>
     </w:p>
     <w:p>
-      <w:pPr>
-        <w:pStyle w:val="Heading2"/>
-      </w:pPr>
-      <w:r>
-        <w:t>To file your [answer/motion] right away</w:t>
-      </w:r>
-    </w:p>
-    <w:p>
-      <w:pPr>
-        <w:pStyle w:val="NumberedList"/>
-        <w:numPr>
-          <w:ilvl w:val="0"/>
-          <w:numId w:val="7"/>
-        </w:numPr>
-      </w:pPr>
-      <w:r>
-        <w:t xml:space="preserve">Look over the forms below, one more time. Make sure everything is correct. </w:t>
-      </w:r>
-    </w:p>
-    <w:p>
-      <w:pPr>
-        <w:pStyle w:val="NumberedList"/>
-        <w:numPr>
-          <w:ilvl w:val="0"/>
-          <w:numId w:val="7"/>
-        </w:numPr>
-      </w:pPr>
-      <w:r>
-        <w:t xml:space="preserve">Call the </w:t>
-      </w:r>
-      <w:r>
-        <w:t>{{</w:t>
-      </w:r>
-      <w:r>
-        <w:t xml:space="preserve"> trial_court </w:t>
-      </w:r>
-      <w:r>
-        <w:t>}}</w:t>
-      </w:r>
-      <w:r>
-        <w:t xml:space="preserve"> </w:t>
-      </w:r>
-      <w:r>
-        <w:t xml:space="preserve">{{ </w:t>
-      </w:r>
-      <w:r>
-        <w:t xml:space="preserve">showifdef('trial_court.phone_number') </w:t>
-      </w:r>
-      <w:r>
-        <w:t>}}</w:t>
-      </w:r>
-      <w:r>
-        <w:t xml:space="preserve"> to find out how they want you to send your forms to them.</w:t>
-      </w:r>
-    </w:p>
-    <w:p>
-      <w:pPr>
-        <w:pStyle w:val="NumberedList"/>
-        <w:numPr>
-          <w:ilvl w:val="0"/>
-          <w:numId w:val="7"/>
-        </w:numPr>
-        <w:suppressAutoHyphens w:val="0"/>
-      </w:pPr>
-      <w:r>
-        <w:t>{%p</w:t>
-      </w:r>
-      <w:r>
-        <w:t xml:space="preserve"> if defined('trial_court.address.address') </w:t>
-      </w:r>
-      <w:r>
-        <w:t>%}</w:t>
-      </w:r>
-      <w:r>
-        <w:t xml:space="preserve"> The address of your court, if you need it, is: </w:t>
-      </w:r>
-      <w:bookmarkStart w:id="3" w:name="_ayzduvo09uaz"/>
+      <w:bookmarkStart w:id="3" w:name="_jpvqkqfibwqh"/>
+      <w:bookmarkStart w:id="4" w:name="_wjzvjugefec1"/>
       <w:bookmarkEnd w:id="3"/>
-      <w:r>
-        <w:br/>
-      </w:r>
-      <w:r>
-        <w:t xml:space="preserve">{{ </w:t>
-      </w:r>
-      <w:r>
-        <w:t xml:space="preserve">trial_court.address.on_one_line() </w:t>
-      </w:r>
-      <w:r>
-        <w:t>}}</w:t>
-      </w:r>
-      <w:r>
-        <w:t>.</w:t>
-      </w:r>
-    </w:p>
-    <w:p>
-      <w:pPr>
-        <w:pStyle w:val="NumberedList"/>
-        <w:numPr>
-          <w:ilvl w:val="0"/>
-          <w:numId w:val="7"/>
-        </w:numPr>
-        <w:suppressAutoHyphens w:val="0"/>
-      </w:pPr>
-      <w:r>
-        <w:t xml:space="preserve">{%p </w:t>
-      </w:r>
-      <w:r>
-        <w:t xml:space="preserve">endif </w:t>
-      </w:r>
-      <w:r>
-        <w:t>%}</w:t>
-      </w:r>
-    </w:p>
-    <w:p>
-      <w:pPr>
-        <w:pStyle w:val="NumberedList"/>
-      </w:pPr>
-    </w:p>
-    <w:p>
-      <w:pPr>
-        <w:pStyle w:val="Heading2"/>
-      </w:pPr>
-      <w:r>
-        <w:t>What happens in the hearing?</w:t>
-      </w:r>
-    </w:p>
-    <w:p>
-      <w:r>
-        <w:t>The judge reads the complaint and the evidence. They may ask you questions.</w:t>
-      </w:r>
-    </w:p>
-    <w:p>
-      <w:r>
-        <w:rPr>
-          <w:b/>
-        </w:rPr>
-        <w:t xml:space="preserve">Tell</w:t>
-      </w:r>
-      <w:r>
-        <w:t xml:space="preserve"> the judge why you need a Informal appellee brief form. Talk about the facts that you wrote in your </w:t>
-      </w:r>
-      <w:r>
-        <w:t xml:space="preserve">answer/motion</w:t>
-      </w:r>
-      <w:r>
-        <w:t xml:space="preserve">. Tell the judge about any evidence that you have.</w:t>
+      <w:bookmarkEnd w:id="4"/>
+      <w:r>
+        <w:t>The judge will read your brief. The court will notify you what to do next.</w:t>
       </w:r>
     </w:p>
     <w:p/>
-    <w:p>
-      <w:pPr>
-        <w:pStyle w:val="Heading2"/>
-      </w:pPr>
-      <w:bookmarkStart w:id="4" w:name="_7jbtnvplu76"/>
-      <w:bookmarkEnd w:id="4"/>
-      <w:r>
-        <w:t>What can the judge do?</w:t>
-      </w:r>
-    </w:p>
-    <w:p>
-      <w:r>
-        <w:t xml:space="preserve">At the hearing the judge can:</w:t>
-      </w:r>
-    </w:p>
-    <w:p>
-      <w:pPr>
-        <w:pStyle w:val="Heading2"/>
-      </w:pPr>
-      <w:r>
-        <w:t>What happens if the judge makes the order?</w:t>
-      </w:r>
-    </w:p>
-    <w:p>
-      <w:r>
-        <w:t xml:space="preserve">If the judge decides to grant your order, they:</w:t>
-      </w:r>
-    </w:p>
-    <w:p>
-      <w:pPr>
-        <w:rPr>
-          <w:b/>
-        </w:rPr>
-      </w:pPr>
-    </w:p>
     <w:p>
       <w:r>
         <w:rPr>
@@ -603,22 +492,292 @@
         <w:t xml:space="preserve">Read </w:t>
       </w:r>
       <w:r>
-        <w:t>the order as soon as you get it. Call the court to fix any mistakes. You may need to go back in front of the judge to get the order corrected.</w:t>
-      </w:r>
-      <w:bookmarkStart w:id="5" w:name="_jpvqkqfibwqh"/>
-      <w:bookmarkStart w:id="6" w:name="_wjzvjugefec1"/>
-      <w:bookmarkEnd w:id="5"/>
-      <w:bookmarkEnd w:id="6"/>
+        <w:t>the decision as soon as you get it. Call the court to fix any mistakes. You may need to go back in front of the judge to get the decision corrected.</w:t>
+      </w:r>
+    </w:p>
+    <w:p/>
+    <w:p/>
+    <w:p/>
+    <w:p/>
+    <w:p/>
+    <w:p/>
+    <w:p/>
+    <w:p/>
+    <w:p/>
+    <w:p>
+      <w:pPr>
+        <w:pStyle w:val="Heading2"/>
+      </w:pPr>
+      <w:r>
+        <w:t>Filing the brief electronically</w:t>
+      </w:r>
     </w:p>
     <w:p>
+      <w:r>
+        <w:t>You can file this brief electronically with the Appeals Court by converting and saving this Word document to a PDF. To save as a PDF, please go to "</w:t>
+      </w:r>
+      <w:r>
+        <w:rPr>
+          <w:b/>
+          <w:bCs/>
+        </w:rPr>
+        <w:t>File</w:t>
+      </w:r>
+      <w:r>
+        <w:t>" and select "</w:t>
+      </w:r>
+      <w:r>
+        <w:rPr>
+          <w:b/>
+          <w:bCs/>
+        </w:rPr>
+        <w:t>Save as Adobe PDF</w:t>
+      </w:r>
+      <w:r>
+        <w:t xml:space="preserve">." </w:t>
+      </w:r>
+    </w:p>
+    <w:p>
+      <w:r>
+        <w:t>Then, enter the appropriate file name for the PDF (e.g., Informal Appell</w:t>
+      </w:r>
+      <w:r>
+        <w:t>ee</w:t>
+      </w:r>
+      <w:r>
+        <w:t xml:space="preserve"> Brief) and select the folder where you wish to save this document. Lastly, press the "</w:t>
+      </w:r>
+      <w:r>
+        <w:rPr>
+          <w:b/>
+          <w:bCs/>
+        </w:rPr>
+        <w:t>Save</w:t>
+      </w:r>
+      <w:r>
+        <w:t xml:space="preserve">" button at the bottom to complete saving. An informal brief may be electronically served and filed by </w:t>
+      </w:r>
+      <w:hyperlink r:id="rId13" w:history="1">
+        <w:r>
+          <w:rPr>
+            <w:rStyle w:val="Hyperlink"/>
+          </w:rPr>
+          <w:t>creating an account</w:t>
+        </w:r>
+      </w:hyperlink>
+      <w:r>
+        <w:t xml:space="preserve">. </w:t>
+      </w:r>
+    </w:p>
+    <w:p>
+      <w:pPr>
+        <w:pStyle w:val="Heading2"/>
+      </w:pPr>
+      <w:r>
+        <w:t>Filing the brief by mail</w:t>
+      </w:r>
+    </w:p>
+    <w:p>
+      <w:r>
+        <w:t>If you are not filing electronically, an original paper copy may be mailed to:</w:t>
+      </w:r>
+    </w:p>
+    <w:p>
+      <w:pPr>
+        <w:jc w:val="center"/>
+      </w:pPr>
+    </w:p>
+    <w:p>
+      <w:pPr>
+        <w:spacing w:after="0"/>
+        <w:ind w:left="720"/>
+        <w:rPr>
+          <w:b/>
+          <w:bCs/>
+        </w:rPr>
+      </w:pPr>
+      <w:r>
+        <w:rPr>
+          <w:b/>
+          <w:bCs/>
+        </w:rPr>
+        <w:t>Massachusetts Appeals Court</w:t>
+      </w:r>
+    </w:p>
+    <w:p>
+      <w:pPr>
+        <w:spacing w:after="0"/>
+        <w:ind w:left="720"/>
+        <w:rPr>
+          <w:b/>
+          <w:bCs/>
+        </w:rPr>
+      </w:pPr>
+      <w:r>
+        <w:rPr>
+          <w:b/>
+          <w:bCs/>
+        </w:rPr>
+        <w:t>Clerk's Office</w:t>
+      </w:r>
+    </w:p>
+    <w:p>
+      <w:pPr>
+        <w:spacing w:after="0"/>
+        <w:ind w:left="720"/>
+        <w:rPr>
+          <w:b/>
+          <w:bCs/>
+        </w:rPr>
+      </w:pPr>
+      <w:r>
+        <w:rPr>
+          <w:b/>
+          <w:bCs/>
+        </w:rPr>
+        <w:t>1 Pemberton Square, Room 1200</w:t>
+      </w:r>
+    </w:p>
+    <w:p>
+      <w:pPr>
+        <w:spacing w:after="0"/>
+        <w:ind w:left="720"/>
+        <w:rPr>
+          <w:b/>
+          <w:bCs/>
+        </w:rPr>
+      </w:pPr>
+      <w:r>
+        <w:rPr>
+          <w:b/>
+          <w:bCs/>
+        </w:rPr>
+        <w:t>Boston, MA, 02108</w:t>
+      </w:r>
+    </w:p>
+    <w:p/>
+    <w:p>
+      <w:r>
+        <w:t xml:space="preserve">Also, send a copy to each party involved in the case. </w:t>
+      </w:r>
+    </w:p>
+    <w:p/>
+    <w:p>
+      <w:r>
+        <w:t>To print a copy of this Word document, please go to "</w:t>
+      </w:r>
+      <w:r>
+        <w:rPr>
+          <w:b/>
+          <w:bCs/>
+        </w:rPr>
+        <w:t>File</w:t>
+      </w:r>
+      <w:r>
+        <w:t>" and select "</w:t>
+      </w:r>
+      <w:r>
+        <w:rPr>
+          <w:b/>
+          <w:bCs/>
+        </w:rPr>
+        <w:t>Print</w:t>
+      </w:r>
+      <w:r>
+        <w:t>." Then, choose the correct printer and customize your print settings (e.g., number of copies). Lastly, press the "</w:t>
+      </w:r>
+      <w:r>
+        <w:rPr>
+          <w:b/>
+          <w:bCs/>
+        </w:rPr>
+        <w:t>Print</w:t>
+      </w:r>
+      <w:r>
+        <w:t>" button, with the printer icon, to complete printing.</w:t>
+      </w:r>
+    </w:p>
+    <w:p/>
+    <w:p>
       <w:pPr>
         <w:pStyle w:val="Heading2"/>
         <w:keepNext/>
       </w:pPr>
       <w:r>
-        <w:t xml:space="preserve">Learn more</w:t>
+        <w:t>Learn more</w:t>
       </w:r>
     </w:p>
+    <w:p>
+      <w:pPr>
+        <w:keepNext/>
+        <w:rPr>
+          <w:b/>
+        </w:rPr>
+      </w:pPr>
+      <w:r>
+        <w:t xml:space="preserve">Visit </w:t>
+      </w:r>
+      <w:hyperlink r:id="rId14" w:history="1">
+        <w:r>
+          <w:rPr>
+            <w:rStyle w:val="Hyperlink"/>
+            <w:b/>
+          </w:rPr>
+          <w:t>https://www.mass.gov/info-details/appeals-court-informal-brief-pilot-program</w:t>
+        </w:r>
+      </w:hyperlink>
+    </w:p>
+    <w:p>
+      <w:pPr>
+        <w:keepNext/>
+      </w:pPr>
+      <w:r>
+        <w:t>or use the QR code below:</w:t>
+      </w:r>
+    </w:p>
+    <w:p>
+      <w:r>
+        <w:rPr>
+          <w:noProof/>
+        </w:rPr>
+        <w:drawing>
+          <wp:inline distT="0" distB="0" distL="0" distR="0" wp14:anchorId="79071123" wp14:editId="19B80F25">
+            <wp:extent cx="914400" cy="914400"/>
+            <wp:effectExtent l="0" t="0" r="0" b="0"/>
+            <wp:docPr id="1001" name="Picture 1" descr="A qr code with a white background&#10;&#10;AI-generated content may be incorrect."/>
+            <wp:cNvGraphicFramePr>
+              <a:graphicFrameLocks xmlns:a="http://schemas.openxmlformats.org/drawingml/2006/main" noChangeAspect="1"/>
+            </wp:cNvGraphicFramePr>
+            <a:graphic xmlns:a="http://schemas.openxmlformats.org/drawingml/2006/main">
+              <a:graphicData uri="http://schemas.openxmlformats.org/drawingml/2006/picture">
+                <pic:pic xmlns:pic="http://schemas.openxmlformats.org/drawingml/2006/picture">
+                  <pic:nvPicPr>
+                    <pic:cNvPr id="1001" name="Picture 1" descr="A qr code with a white background&#10;&#10;AI-generated content may be incorrect."/>
+                    <pic:cNvPicPr/>
+                  </pic:nvPicPr>
+                  <pic:blipFill>
+                    <a:blip r:embed="rId15"/>
+                    <a:stretch>
+                      <a:fillRect/>
+                    </a:stretch>
+                  </pic:blipFill>
+                  <pic:spPr>
+                    <a:xfrm>
+                      <a:off x="0" y="0"/>
+                      <a:ext cx="914400" cy="914400"/>
+                    </a:xfrm>
+                    <a:prstGeom prst="rect">
+                      <a:avLst/>
+                    </a:prstGeom>
+                  </pic:spPr>
+                </pic:pic>
+              </a:graphicData>
+            </a:graphic>
+          </wp:inline>
+        </w:drawing>
+      </w:r>
+    </w:p>
+    <w:p/>
     <w:p/>
     <w:sectPr>
       <w:type w:val="continuous"/>
@@ -633,7 +792,7 @@
 </file>
 
 <file path=word/endnotes.xml><?xml version="1.0" encoding="utf-8"?>
-<w:endnotes xmlns:wpc="http://schemas.microsoft.com/office/word/2010/wordprocessingCanvas" xmlns:cx="http://schemas.microsoft.com/office/drawing/2014/chartex" xmlns:cx1="http://schemas.microsoft.com/office/drawing/2015/9/8/chartex" xmlns:cx2="http://schemas.microsoft.com/office/drawing/2015/10/21/chartex" xmlns:cx3="http://schemas.microsoft.com/office/drawing/2016/5/9/chartex" xmlns:cx4="http://schemas.microsoft.com/office/drawing/2016/5/10/chartex" xmlns:cx5="http://schemas.microsoft.com/office/drawing/2016/5/11/chartex" xmlns:cx6="http://schemas.microsoft.com/office/drawing/2016/5/12/chartex" xmlns:cx7="http://schemas.microsoft.com/office/drawing/2016/5/13/chartex" xmlns:cx8="http://schemas.microsoft.com/office/drawing/2016/5/14/chartex" xmlns:mc="http://schemas.openxmlformats.org/markup-compatibility/2006" xmlns:aink="http://schemas.microsoft.com/office/drawing/2016/ink" xmlns:am3d="http://schemas.microsoft.com/office/drawing/2017/model3d" xmlns:o="urn:schemas-microsoft-com:office:office" xmlns:r="http://schemas.openxmlformats.org/officeDocument/2006/relationships" xmlns:m="http://schemas.openxmlformats.org/officeDocument/2006/math" xmlns:v="urn:schemas-microsoft-com:vml" xmlns:wp14="http://schemas.microsoft.com/office/word/2010/wordprocessingDrawing" xmlns:wp="http://schemas.openxmlformats.org/drawingml/2006/wordprocessingDrawing" xmlns:w10="urn:schemas-microsoft-com:office:word" xmlns:w="http://schemas.openxmlformats.org/wordprocessingml/2006/main" xmlns:w14="http://schemas.microsoft.com/office/word/2010/wordml" xmlns:w15="http://schemas.microsoft.com/office/word/2012/wordml" xmlns:w16cid="http://schemas.microsoft.com/office/word/2016/wordml/cid" xmlns:w16se="http://schemas.microsoft.com/office/word/2015/wordml/symex" xmlns:wpg="http://schemas.microsoft.com/office/word/2010/wordprocessingGroup" xmlns:wpi="http://schemas.microsoft.com/office/word/2010/wordprocessingInk" xmlns:wne="http://schemas.microsoft.com/office/word/2006/wordml" xmlns:wps="http://schemas.microsoft.com/office/word/2010/wordprocessingShape" mc:Ignorable="w14 w15 w16se w16cid wp14">
+<w:endnotes xmlns:wpc="http://schemas.microsoft.com/office/word/2010/wordprocessingCanvas" xmlns:cx="http://schemas.microsoft.com/office/drawing/2014/chartex" xmlns:cx1="http://schemas.microsoft.com/office/drawing/2015/9/8/chartex" xmlns:cx2="http://schemas.microsoft.com/office/drawing/2015/10/21/chartex" xmlns:cx3="http://schemas.microsoft.com/office/drawing/2016/5/9/chartex" xmlns:cx4="http://schemas.microsoft.com/office/drawing/2016/5/10/chartex" xmlns:cx5="http://schemas.microsoft.com/office/drawing/2016/5/11/chartex" xmlns:cx6="http://schemas.microsoft.com/office/drawing/2016/5/12/chartex" xmlns:cx7="http://schemas.microsoft.com/office/drawing/2016/5/13/chartex" xmlns:cx8="http://schemas.microsoft.com/office/drawing/2016/5/14/chartex" xmlns:mc="http://schemas.openxmlformats.org/markup-compatibility/2006" xmlns:aink="http://schemas.microsoft.com/office/drawing/2016/ink" xmlns:am3d="http://schemas.microsoft.com/office/drawing/2017/model3d" xmlns:o="urn:schemas-microsoft-com:office:office" xmlns:oel="http://schemas.microsoft.com/office/2019/extlst" xmlns:r="http://schemas.openxmlformats.org/officeDocument/2006/relationships" xmlns:m="http://schemas.openxmlformats.org/officeDocument/2006/math" xmlns:v="urn:schemas-microsoft-com:vml" xmlns:wp14="http://schemas.microsoft.com/office/word/2010/wordprocessingDrawing" xmlns:wp="http://schemas.openxmlformats.org/drawingml/2006/wordprocessingDrawing" xmlns:w10="urn:schemas-microsoft-com:office:word" xmlns:w="http://schemas.openxmlformats.org/wordprocessingml/2006/main" xmlns:w14="http://schemas.microsoft.com/office/word/2010/wordml" xmlns:w15="http://schemas.microsoft.com/office/word/2012/wordml" xmlns:w16cex="http://schemas.microsoft.com/office/word/2018/wordml/cex" xmlns:w16cid="http://schemas.microsoft.com/office/word/2016/wordml/cid" xmlns:w16="http://schemas.microsoft.com/office/word/2018/wordml" xmlns:w16du="http://schemas.microsoft.com/office/word/2023/wordml/word16du" xmlns:w16sdtdh="http://schemas.microsoft.com/office/word/2020/wordml/sdtdatahash" xmlns:w16sdtfl="http://schemas.microsoft.com/office/word/2024/wordml/sdtformatlock" xmlns:w16se="http://schemas.microsoft.com/office/word/2015/wordml/symex" xmlns:wpg="http://schemas.microsoft.com/office/word/2010/wordprocessingGroup" xmlns:wpi="http://schemas.microsoft.com/office/word/2010/wordprocessingInk" xmlns:wne="http://schemas.microsoft.com/office/word/2006/wordml" xmlns:wps="http://schemas.microsoft.com/office/word/2010/wordprocessingShape" mc:Ignorable="w14 w15 w16se w16cid w16 w16cex w16sdtdh w16sdtfl w16du wp14">
   <w:endnote w:type="separator" w:id="-1">
     <w:p>
       <w:pPr>
@@ -657,8 +816,38 @@
 </w:endnotes>
 </file>
 
+<file path=word/footer1.xml><?xml version="1.0" encoding="utf-8"?>
+<w:ftr xmlns:wpc="http://schemas.microsoft.com/office/word/2010/wordprocessingCanvas" xmlns:cx="http://schemas.microsoft.com/office/drawing/2014/chartex" xmlns:cx1="http://schemas.microsoft.com/office/drawing/2015/9/8/chartex" xmlns:cx2="http://schemas.microsoft.com/office/drawing/2015/10/21/chartex" xmlns:cx3="http://schemas.microsoft.com/office/drawing/2016/5/9/chartex" xmlns:cx4="http://schemas.microsoft.com/office/drawing/2016/5/10/chartex" xmlns:cx5="http://schemas.microsoft.com/office/drawing/2016/5/11/chartex" xmlns:cx6="http://schemas.microsoft.com/office/drawing/2016/5/12/chartex" xmlns:cx7="http://schemas.microsoft.com/office/drawing/2016/5/13/chartex" xmlns:cx8="http://schemas.microsoft.com/office/drawing/2016/5/14/chartex" xmlns:mc="http://schemas.openxmlformats.org/markup-compatibility/2006" xmlns:aink="http://schemas.microsoft.com/office/drawing/2016/ink" xmlns:am3d="http://schemas.microsoft.com/office/drawing/2017/model3d" xmlns:o="urn:schemas-microsoft-com:office:office" xmlns:oel="http://schemas.microsoft.com/office/2019/extlst" xmlns:r="http://schemas.openxmlformats.org/officeDocument/2006/relationships" xmlns:m="http://schemas.openxmlformats.org/officeDocument/2006/math" xmlns:v="urn:schemas-microsoft-com:vml" xmlns:wp14="http://schemas.microsoft.com/office/word/2010/wordprocessingDrawing" xmlns:wp="http://schemas.openxmlformats.org/drawingml/2006/wordprocessingDrawing" xmlns:w10="urn:schemas-microsoft-com:office:word" xmlns:w="http://schemas.openxmlformats.org/wordprocessingml/2006/main" xmlns:w14="http://schemas.microsoft.com/office/word/2010/wordml" xmlns:w15="http://schemas.microsoft.com/office/word/2012/wordml" xmlns:w16cex="http://schemas.microsoft.com/office/word/2018/wordml/cex" xmlns:w16cid="http://schemas.microsoft.com/office/word/2016/wordml/cid" xmlns:w16="http://schemas.microsoft.com/office/word/2018/wordml" xmlns:w16du="http://schemas.microsoft.com/office/word/2023/wordml/word16du" xmlns:w16sdtdh="http://schemas.microsoft.com/office/word/2020/wordml/sdtdatahash" xmlns:w16sdtfl="http://schemas.microsoft.com/office/word/2024/wordml/sdtformatlock" xmlns:w16se="http://schemas.microsoft.com/office/word/2015/wordml/symex" xmlns:wpg="http://schemas.microsoft.com/office/word/2010/wordprocessingGroup" xmlns:wpi="http://schemas.microsoft.com/office/word/2010/wordprocessingInk" xmlns:wne="http://schemas.microsoft.com/office/word/2006/wordml" xmlns:wps="http://schemas.microsoft.com/office/word/2010/wordprocessingShape" mc:Ignorable="w14 w15 w16se w16cid w16 w16cex w16sdtdh w16sdtfl w16du wp14">
+  <w:p>
+    <w:pPr>
+      <w:pStyle w:val="Footer"/>
+    </w:pPr>
+  </w:p>
+</w:ftr>
+</file>
+
+<file path=word/footer2.xml><?xml version="1.0" encoding="utf-8"?>
+<w:ftr xmlns:wpc="http://schemas.microsoft.com/office/word/2010/wordprocessingCanvas" xmlns:cx="http://schemas.microsoft.com/office/drawing/2014/chartex" xmlns:cx1="http://schemas.microsoft.com/office/drawing/2015/9/8/chartex" xmlns:cx2="http://schemas.microsoft.com/office/drawing/2015/10/21/chartex" xmlns:cx3="http://schemas.microsoft.com/office/drawing/2016/5/9/chartex" xmlns:cx4="http://schemas.microsoft.com/office/drawing/2016/5/10/chartex" xmlns:cx5="http://schemas.microsoft.com/office/drawing/2016/5/11/chartex" xmlns:cx6="http://schemas.microsoft.com/office/drawing/2016/5/12/chartex" xmlns:cx7="http://schemas.microsoft.com/office/drawing/2016/5/13/chartex" xmlns:cx8="http://schemas.microsoft.com/office/drawing/2016/5/14/chartex" xmlns:mc="http://schemas.openxmlformats.org/markup-compatibility/2006" xmlns:aink="http://schemas.microsoft.com/office/drawing/2016/ink" xmlns:am3d="http://schemas.microsoft.com/office/drawing/2017/model3d" xmlns:o="urn:schemas-microsoft-com:office:office" xmlns:oel="http://schemas.microsoft.com/office/2019/extlst" xmlns:r="http://schemas.openxmlformats.org/officeDocument/2006/relationships" xmlns:m="http://schemas.openxmlformats.org/officeDocument/2006/math" xmlns:v="urn:schemas-microsoft-com:vml" xmlns:wp14="http://schemas.microsoft.com/office/word/2010/wordprocessingDrawing" xmlns:wp="http://schemas.openxmlformats.org/drawingml/2006/wordprocessingDrawing" xmlns:w10="urn:schemas-microsoft-com:office:word" xmlns:w="http://schemas.openxmlformats.org/wordprocessingml/2006/main" xmlns:w14="http://schemas.microsoft.com/office/word/2010/wordml" xmlns:w15="http://schemas.microsoft.com/office/word/2012/wordml" xmlns:w16cex="http://schemas.microsoft.com/office/word/2018/wordml/cex" xmlns:w16cid="http://schemas.microsoft.com/office/word/2016/wordml/cid" xmlns:w16="http://schemas.microsoft.com/office/word/2018/wordml" xmlns:w16du="http://schemas.microsoft.com/office/word/2023/wordml/word16du" xmlns:w16sdtdh="http://schemas.microsoft.com/office/word/2020/wordml/sdtdatahash" xmlns:w16sdtfl="http://schemas.microsoft.com/office/word/2024/wordml/sdtformatlock" xmlns:w16se="http://schemas.microsoft.com/office/word/2015/wordml/symex" xmlns:wpg="http://schemas.microsoft.com/office/word/2010/wordprocessingGroup" xmlns:wpi="http://schemas.microsoft.com/office/word/2010/wordprocessingInk" xmlns:wne="http://schemas.microsoft.com/office/word/2006/wordml" xmlns:wps="http://schemas.microsoft.com/office/word/2010/wordprocessingShape" mc:Ignorable="w14 w15 w16se w16cid w16 w16cex w16sdtdh w16sdtfl w16du wp14">
+  <w:p>
+    <w:pPr>
+      <w:pStyle w:val="Footer"/>
+    </w:pPr>
+  </w:p>
+</w:ftr>
+</file>
+
+<file path=word/footer3.xml><?xml version="1.0" encoding="utf-8"?>
+<w:ftr xmlns:wpc="http://schemas.microsoft.com/office/word/2010/wordprocessingCanvas" xmlns:cx="http://schemas.microsoft.com/office/drawing/2014/chartex" xmlns:cx1="http://schemas.microsoft.com/office/drawing/2015/9/8/chartex" xmlns:cx2="http://schemas.microsoft.com/office/drawing/2015/10/21/chartex" xmlns:cx3="http://schemas.microsoft.com/office/drawing/2016/5/9/chartex" xmlns:cx4="http://schemas.microsoft.com/office/drawing/2016/5/10/chartex" xmlns:cx5="http://schemas.microsoft.com/office/drawing/2016/5/11/chartex" xmlns:cx6="http://schemas.microsoft.com/office/drawing/2016/5/12/chartex" xmlns:cx7="http://schemas.microsoft.com/office/drawing/2016/5/13/chartex" xmlns:cx8="http://schemas.microsoft.com/office/drawing/2016/5/14/chartex" xmlns:mc="http://schemas.openxmlformats.org/markup-compatibility/2006" xmlns:aink="http://schemas.microsoft.com/office/drawing/2016/ink" xmlns:am3d="http://schemas.microsoft.com/office/drawing/2017/model3d" xmlns:o="urn:schemas-microsoft-com:office:office" xmlns:oel="http://schemas.microsoft.com/office/2019/extlst" xmlns:r="http://schemas.openxmlformats.org/officeDocument/2006/relationships" xmlns:m="http://schemas.openxmlformats.org/officeDocument/2006/math" xmlns:v="urn:schemas-microsoft-com:vml" xmlns:wp14="http://schemas.microsoft.com/office/word/2010/wordprocessingDrawing" xmlns:wp="http://schemas.openxmlformats.org/drawingml/2006/wordprocessingDrawing" xmlns:w10="urn:schemas-microsoft-com:office:word" xmlns:w="http://schemas.openxmlformats.org/wordprocessingml/2006/main" xmlns:w14="http://schemas.microsoft.com/office/word/2010/wordml" xmlns:w15="http://schemas.microsoft.com/office/word/2012/wordml" xmlns:w16cex="http://schemas.microsoft.com/office/word/2018/wordml/cex" xmlns:w16cid="http://schemas.microsoft.com/office/word/2016/wordml/cid" xmlns:w16="http://schemas.microsoft.com/office/word/2018/wordml" xmlns:w16du="http://schemas.microsoft.com/office/word/2023/wordml/word16du" xmlns:w16sdtdh="http://schemas.microsoft.com/office/word/2020/wordml/sdtdatahash" xmlns:w16sdtfl="http://schemas.microsoft.com/office/word/2024/wordml/sdtformatlock" xmlns:w16se="http://schemas.microsoft.com/office/word/2015/wordml/symex" xmlns:wpg="http://schemas.microsoft.com/office/word/2010/wordprocessingGroup" xmlns:wpi="http://schemas.microsoft.com/office/word/2010/wordprocessingInk" xmlns:wne="http://schemas.microsoft.com/office/word/2006/wordml" xmlns:wps="http://schemas.microsoft.com/office/word/2010/wordprocessingShape" mc:Ignorable="w14 w15 w16se w16cid w16 w16cex w16sdtdh w16sdtfl w16du wp14">
+  <w:p>
+    <w:pPr>
+      <w:pStyle w:val="Footer"/>
+    </w:pPr>
+  </w:p>
+</w:ftr>
+</file>
+
 <file path=word/footnotes.xml><?xml version="1.0" encoding="utf-8"?>
-<w:footnotes xmlns:wpc="http://schemas.microsoft.com/office/word/2010/wordprocessingCanvas" xmlns:cx="http://schemas.microsoft.com/office/drawing/2014/chartex" xmlns:cx1="http://schemas.microsoft.com/office/drawing/2015/9/8/chartex" xmlns:cx2="http://schemas.microsoft.com/office/drawing/2015/10/21/chartex" xmlns:cx3="http://schemas.microsoft.com/office/drawing/2016/5/9/chartex" xmlns:cx4="http://schemas.microsoft.com/office/drawing/2016/5/10/chartex" xmlns:cx5="http://schemas.microsoft.com/office/drawing/2016/5/11/chartex" xmlns:cx6="http://schemas.microsoft.com/office/drawing/2016/5/12/chartex" xmlns:cx7="http://schemas.microsoft.com/office/drawing/2016/5/13/chartex" xmlns:cx8="http://schemas.microsoft.com/office/drawing/2016/5/14/chartex" xmlns:mc="http://schemas.openxmlformats.org/markup-compatibility/2006" xmlns:aink="http://schemas.microsoft.com/office/drawing/2016/ink" xmlns:am3d="http://schemas.microsoft.com/office/drawing/2017/model3d" xmlns:o="urn:schemas-microsoft-com:office:office" xmlns:r="http://schemas.openxmlformats.org/officeDocument/2006/relationships" xmlns:m="http://schemas.openxmlformats.org/officeDocument/2006/math" xmlns:v="urn:schemas-microsoft-com:vml" xmlns:wp14="http://schemas.microsoft.com/office/word/2010/wordprocessingDrawing" xmlns:wp="http://schemas.openxmlformats.org/drawingml/2006/wordprocessingDrawing" xmlns:w10="urn:schemas-microsoft-com:office:word" xmlns:w="http://schemas.openxmlformats.org/wordprocessingml/2006/main" xmlns:w14="http://schemas.microsoft.com/office/word/2010/wordml" xmlns:w15="http://schemas.microsoft.com/office/word/2012/wordml" xmlns:w16cid="http://schemas.microsoft.com/office/word/2016/wordml/cid" xmlns:w16se="http://schemas.microsoft.com/office/word/2015/wordml/symex" xmlns:wpg="http://schemas.microsoft.com/office/word/2010/wordprocessingGroup" xmlns:wpi="http://schemas.microsoft.com/office/word/2010/wordprocessingInk" xmlns:wne="http://schemas.microsoft.com/office/word/2006/wordml" xmlns:wps="http://schemas.microsoft.com/office/word/2010/wordprocessingShape" mc:Ignorable="w14 w15 w16se w16cid wp14">
+<w:footnotes xmlns:wpc="http://schemas.microsoft.com/office/word/2010/wordprocessingCanvas" xmlns:cx="http://schemas.microsoft.com/office/drawing/2014/chartex" xmlns:cx1="http://schemas.microsoft.com/office/drawing/2015/9/8/chartex" xmlns:cx2="http://schemas.microsoft.com/office/drawing/2015/10/21/chartex" xmlns:cx3="http://schemas.microsoft.com/office/drawing/2016/5/9/chartex" xmlns:cx4="http://schemas.microsoft.com/office/drawing/2016/5/10/chartex" xmlns:cx5="http://schemas.microsoft.com/office/drawing/2016/5/11/chartex" xmlns:cx6="http://schemas.microsoft.com/office/drawing/2016/5/12/chartex" xmlns:cx7="http://schemas.microsoft.com/office/drawing/2016/5/13/chartex" xmlns:cx8="http://schemas.microsoft.com/office/drawing/2016/5/14/chartex" xmlns:mc="http://schemas.openxmlformats.org/markup-compatibility/2006" xmlns:aink="http://schemas.microsoft.com/office/drawing/2016/ink" xmlns:am3d="http://schemas.microsoft.com/office/drawing/2017/model3d" xmlns:o="urn:schemas-microsoft-com:office:office" xmlns:oel="http://schemas.microsoft.com/office/2019/extlst" xmlns:r="http://schemas.openxmlformats.org/officeDocument/2006/relationships" xmlns:m="http://schemas.openxmlformats.org/officeDocument/2006/math" xmlns:v="urn:schemas-microsoft-com:vml" xmlns:wp14="http://schemas.microsoft.com/office/word/2010/wordprocessingDrawing" xmlns:wp="http://schemas.openxmlformats.org/drawingml/2006/wordprocessingDrawing" xmlns:w10="urn:schemas-microsoft-com:office:word" xmlns:w="http://schemas.openxmlformats.org/wordprocessingml/2006/main" xmlns:w14="http://schemas.microsoft.com/office/word/2010/wordml" xmlns:w15="http://schemas.microsoft.com/office/word/2012/wordml" xmlns:w16cex="http://schemas.microsoft.com/office/word/2018/wordml/cex" xmlns:w16cid="http://schemas.microsoft.com/office/word/2016/wordml/cid" xmlns:w16="http://schemas.microsoft.com/office/word/2018/wordml" xmlns:w16du="http://schemas.microsoft.com/office/word/2023/wordml/word16du" xmlns:w16sdtdh="http://schemas.microsoft.com/office/word/2020/wordml/sdtdatahash" xmlns:w16sdtfl="http://schemas.microsoft.com/office/word/2024/wordml/sdtformatlock" xmlns:w16se="http://schemas.microsoft.com/office/word/2015/wordml/symex" xmlns:wpg="http://schemas.microsoft.com/office/word/2010/wordprocessingGroup" xmlns:wpi="http://schemas.microsoft.com/office/word/2010/wordprocessingInk" xmlns:wne="http://schemas.microsoft.com/office/word/2006/wordml" xmlns:wps="http://schemas.microsoft.com/office/word/2010/wordprocessingShape" mc:Ignorable="w14 w15 w16se w16cid w16 w16cex w16sdtdh w16sdtfl w16du wp14">
   <w:footnote w:type="separator" w:id="-1">
     <w:p>
       <w:pPr>
@@ -682,8 +871,38 @@
 </w:footnotes>
 </file>
 
+<file path=word/header1.xml><?xml version="1.0" encoding="utf-8"?>
+<w:hdr xmlns:wpc="http://schemas.microsoft.com/office/word/2010/wordprocessingCanvas" xmlns:cx="http://schemas.microsoft.com/office/drawing/2014/chartex" xmlns:cx1="http://schemas.microsoft.com/office/drawing/2015/9/8/chartex" xmlns:cx2="http://schemas.microsoft.com/office/drawing/2015/10/21/chartex" xmlns:cx3="http://schemas.microsoft.com/office/drawing/2016/5/9/chartex" xmlns:cx4="http://schemas.microsoft.com/office/drawing/2016/5/10/chartex" xmlns:cx5="http://schemas.microsoft.com/office/drawing/2016/5/11/chartex" xmlns:cx6="http://schemas.microsoft.com/office/drawing/2016/5/12/chartex" xmlns:cx7="http://schemas.microsoft.com/office/drawing/2016/5/13/chartex" xmlns:cx8="http://schemas.microsoft.com/office/drawing/2016/5/14/chartex" xmlns:mc="http://schemas.openxmlformats.org/markup-compatibility/2006" xmlns:aink="http://schemas.microsoft.com/office/drawing/2016/ink" xmlns:am3d="http://schemas.microsoft.com/office/drawing/2017/model3d" xmlns:o="urn:schemas-microsoft-com:office:office" xmlns:oel="http://schemas.microsoft.com/office/2019/extlst" xmlns:r="http://schemas.openxmlformats.org/officeDocument/2006/relationships" xmlns:m="http://schemas.openxmlformats.org/officeDocument/2006/math" xmlns:v="urn:schemas-microsoft-com:vml" xmlns:wp14="http://schemas.microsoft.com/office/word/2010/wordprocessingDrawing" xmlns:wp="http://schemas.openxmlformats.org/drawingml/2006/wordprocessingDrawing" xmlns:w10="urn:schemas-microsoft-com:office:word" xmlns:w="http://schemas.openxmlformats.org/wordprocessingml/2006/main" xmlns:w14="http://schemas.microsoft.com/office/word/2010/wordml" xmlns:w15="http://schemas.microsoft.com/office/word/2012/wordml" xmlns:w16cex="http://schemas.microsoft.com/office/word/2018/wordml/cex" xmlns:w16cid="http://schemas.microsoft.com/office/word/2016/wordml/cid" xmlns:w16="http://schemas.microsoft.com/office/word/2018/wordml" xmlns:w16du="http://schemas.microsoft.com/office/word/2023/wordml/word16du" xmlns:w16sdtdh="http://schemas.microsoft.com/office/word/2020/wordml/sdtdatahash" xmlns:w16sdtfl="http://schemas.microsoft.com/office/word/2024/wordml/sdtformatlock" xmlns:w16se="http://schemas.microsoft.com/office/word/2015/wordml/symex" xmlns:wpg="http://schemas.microsoft.com/office/word/2010/wordprocessingGroup" xmlns:wpi="http://schemas.microsoft.com/office/word/2010/wordprocessingInk" xmlns:wne="http://schemas.microsoft.com/office/word/2006/wordml" xmlns:wps="http://schemas.microsoft.com/office/word/2010/wordprocessingShape" mc:Ignorable="w14 w15 w16se w16cid w16 w16cex w16sdtdh w16sdtfl w16du wp14">
+  <w:p>
+    <w:pPr>
+      <w:pStyle w:val="Header"/>
+    </w:pPr>
+  </w:p>
+</w:hdr>
+</file>
+
+<file path=word/header2.xml><?xml version="1.0" encoding="utf-8"?>
+<w:hdr xmlns:wpc="http://schemas.microsoft.com/office/word/2010/wordprocessingCanvas" xmlns:cx="http://schemas.microsoft.com/office/drawing/2014/chartex" xmlns:cx1="http://schemas.microsoft.com/office/drawing/2015/9/8/chartex" xmlns:cx2="http://schemas.microsoft.com/office/drawing/2015/10/21/chartex" xmlns:cx3="http://schemas.microsoft.com/office/drawing/2016/5/9/chartex" xmlns:cx4="http://schemas.microsoft.com/office/drawing/2016/5/10/chartex" xmlns:cx5="http://schemas.microsoft.com/office/drawing/2016/5/11/chartex" xmlns:cx6="http://schemas.microsoft.com/office/drawing/2016/5/12/chartex" xmlns:cx7="http://schemas.microsoft.com/office/drawing/2016/5/13/chartex" xmlns:cx8="http://schemas.microsoft.com/office/drawing/2016/5/14/chartex" xmlns:mc="http://schemas.openxmlformats.org/markup-compatibility/2006" xmlns:aink="http://schemas.microsoft.com/office/drawing/2016/ink" xmlns:am3d="http://schemas.microsoft.com/office/drawing/2017/model3d" xmlns:o="urn:schemas-microsoft-com:office:office" xmlns:oel="http://schemas.microsoft.com/office/2019/extlst" xmlns:r="http://schemas.openxmlformats.org/officeDocument/2006/relationships" xmlns:m="http://schemas.openxmlformats.org/officeDocument/2006/math" xmlns:v="urn:schemas-microsoft-com:vml" xmlns:wp14="http://schemas.microsoft.com/office/word/2010/wordprocessingDrawing" xmlns:wp="http://schemas.openxmlformats.org/drawingml/2006/wordprocessingDrawing" xmlns:w10="urn:schemas-microsoft-com:office:word" xmlns:w="http://schemas.openxmlformats.org/wordprocessingml/2006/main" xmlns:w14="http://schemas.microsoft.com/office/word/2010/wordml" xmlns:w15="http://schemas.microsoft.com/office/word/2012/wordml" xmlns:w16cex="http://schemas.microsoft.com/office/word/2018/wordml/cex" xmlns:w16cid="http://schemas.microsoft.com/office/word/2016/wordml/cid" xmlns:w16="http://schemas.microsoft.com/office/word/2018/wordml" xmlns:w16du="http://schemas.microsoft.com/office/word/2023/wordml/word16du" xmlns:w16sdtdh="http://schemas.microsoft.com/office/word/2020/wordml/sdtdatahash" xmlns:w16sdtfl="http://schemas.microsoft.com/office/word/2024/wordml/sdtformatlock" xmlns:w16se="http://schemas.microsoft.com/office/word/2015/wordml/symex" xmlns:wpg="http://schemas.microsoft.com/office/word/2010/wordprocessingGroup" xmlns:wpi="http://schemas.microsoft.com/office/word/2010/wordprocessingInk" xmlns:wne="http://schemas.microsoft.com/office/word/2006/wordml" xmlns:wps="http://schemas.microsoft.com/office/word/2010/wordprocessingShape" mc:Ignorable="w14 w15 w16se w16cid w16 w16cex w16sdtdh w16sdtfl w16du wp14">
+  <w:p>
+    <w:pPr>
+      <w:pStyle w:val="Header"/>
+    </w:pPr>
+  </w:p>
+</w:hdr>
+</file>
+
+<file path=word/header3.xml><?xml version="1.0" encoding="utf-8"?>
+<w:hdr xmlns:wpc="http://schemas.microsoft.com/office/word/2010/wordprocessingCanvas" xmlns:cx="http://schemas.microsoft.com/office/drawing/2014/chartex" xmlns:cx1="http://schemas.microsoft.com/office/drawing/2015/9/8/chartex" xmlns:cx2="http://schemas.microsoft.com/office/drawing/2015/10/21/chartex" xmlns:cx3="http://schemas.microsoft.com/office/drawing/2016/5/9/chartex" xmlns:cx4="http://schemas.microsoft.com/office/drawing/2016/5/10/chartex" xmlns:cx5="http://schemas.microsoft.com/office/drawing/2016/5/11/chartex" xmlns:cx6="http://schemas.microsoft.com/office/drawing/2016/5/12/chartex" xmlns:cx7="http://schemas.microsoft.com/office/drawing/2016/5/13/chartex" xmlns:cx8="http://schemas.microsoft.com/office/drawing/2016/5/14/chartex" xmlns:mc="http://schemas.openxmlformats.org/markup-compatibility/2006" xmlns:aink="http://schemas.microsoft.com/office/drawing/2016/ink" xmlns:am3d="http://schemas.microsoft.com/office/drawing/2017/model3d" xmlns:o="urn:schemas-microsoft-com:office:office" xmlns:oel="http://schemas.microsoft.com/office/2019/extlst" xmlns:r="http://schemas.openxmlformats.org/officeDocument/2006/relationships" xmlns:m="http://schemas.openxmlformats.org/officeDocument/2006/math" xmlns:v="urn:schemas-microsoft-com:vml" xmlns:wp14="http://schemas.microsoft.com/office/word/2010/wordprocessingDrawing" xmlns:wp="http://schemas.openxmlformats.org/drawingml/2006/wordprocessingDrawing" xmlns:w10="urn:schemas-microsoft-com:office:word" xmlns:w="http://schemas.openxmlformats.org/wordprocessingml/2006/main" xmlns:w14="http://schemas.microsoft.com/office/word/2010/wordml" xmlns:w15="http://schemas.microsoft.com/office/word/2012/wordml" xmlns:w16cex="http://schemas.microsoft.com/office/word/2018/wordml/cex" xmlns:w16cid="http://schemas.microsoft.com/office/word/2016/wordml/cid" xmlns:w16="http://schemas.microsoft.com/office/word/2018/wordml" xmlns:w16du="http://schemas.microsoft.com/office/word/2023/wordml/word16du" xmlns:w16sdtdh="http://schemas.microsoft.com/office/word/2020/wordml/sdtdatahash" xmlns:w16sdtfl="http://schemas.microsoft.com/office/word/2024/wordml/sdtformatlock" xmlns:w16se="http://schemas.microsoft.com/office/word/2015/wordml/symex" xmlns:wpg="http://schemas.microsoft.com/office/word/2010/wordprocessingGroup" xmlns:wpi="http://schemas.microsoft.com/office/word/2010/wordprocessingInk" xmlns:wne="http://schemas.microsoft.com/office/word/2006/wordml" xmlns:wps="http://schemas.microsoft.com/office/word/2010/wordprocessingShape" mc:Ignorable="w14 w15 w16se w16cid w16 w16cex w16sdtdh w16sdtfl w16du wp14">
+  <w:p>
+    <w:pPr>
+      <w:pStyle w:val="Header"/>
+    </w:pPr>
+  </w:p>
+</w:hdr>
+</file>
+
 <file path=word/numbering.xml><?xml version="1.0" encoding="utf-8"?>
-<w:numbering xmlns:wpc="http://schemas.microsoft.com/office/word/2010/wordprocessingCanvas" xmlns:cx="http://schemas.microsoft.com/office/drawing/2014/chartex" xmlns:cx1="http://schemas.microsoft.com/office/drawing/2015/9/8/chartex" xmlns:cx2="http://schemas.microsoft.com/office/drawing/2015/10/21/chartex" xmlns:cx3="http://schemas.microsoft.com/office/drawing/2016/5/9/chartex" xmlns:cx4="http://schemas.microsoft.com/office/drawing/2016/5/10/chartex" xmlns:cx5="http://schemas.microsoft.com/office/drawing/2016/5/11/chartex" xmlns:cx6="http://schemas.microsoft.com/office/drawing/2016/5/12/chartex" xmlns:cx7="http://schemas.microsoft.com/office/drawing/2016/5/13/chartex" xmlns:cx8="http://schemas.microsoft.com/office/drawing/2016/5/14/chartex" xmlns:mc="http://schemas.openxmlformats.org/markup-compatibility/2006" xmlns:aink="http://schemas.microsoft.com/office/drawing/2016/ink" xmlns:am3d="http://schemas.microsoft.com/office/drawing/2017/model3d" xmlns:o="urn:schemas-microsoft-com:office:office" xmlns:r="http://schemas.openxmlformats.org/officeDocument/2006/relationships" xmlns:m="http://schemas.openxmlformats.org/officeDocument/2006/math" xmlns:v="urn:schemas-microsoft-com:vml" xmlns:wp14="http://schemas.microsoft.com/office/word/2010/wordprocessingDrawing" xmlns:wp="http://schemas.openxmlformats.org/drawingml/2006/wordprocessingDrawing" xmlns:w10="urn:schemas-microsoft-com:office:word" xmlns:w="http://schemas.openxmlformats.org/wordprocessingml/2006/main" xmlns:w14="http://schemas.microsoft.com/office/word/2010/wordml" xmlns:w15="http://schemas.microsoft.com/office/word/2012/wordml" xmlns:w16cid="http://schemas.microsoft.com/office/word/2016/wordml/cid" xmlns:w16se="http://schemas.microsoft.com/office/word/2015/wordml/symex" xmlns:wpg="http://schemas.microsoft.com/office/word/2010/wordprocessingGroup" xmlns:wpi="http://schemas.microsoft.com/office/word/2010/wordprocessingInk" xmlns:wne="http://schemas.microsoft.com/office/word/2006/wordml" xmlns:wps="http://schemas.microsoft.com/office/word/2010/wordprocessingShape" mc:Ignorable="w14 w15 w16se w16cid wp14">
+<w:numbering xmlns:wpc="http://schemas.microsoft.com/office/word/2010/wordprocessingCanvas" xmlns:cx="http://schemas.microsoft.com/office/drawing/2014/chartex" xmlns:cx1="http://schemas.microsoft.com/office/drawing/2015/9/8/chartex" xmlns:cx2="http://schemas.microsoft.com/office/drawing/2015/10/21/chartex" xmlns:cx3="http://schemas.microsoft.com/office/drawing/2016/5/9/chartex" xmlns:cx4="http://schemas.microsoft.com/office/drawing/2016/5/10/chartex" xmlns:cx5="http://schemas.microsoft.com/office/drawing/2016/5/11/chartex" xmlns:cx6="http://schemas.microsoft.com/office/drawing/2016/5/12/chartex" xmlns:cx7="http://schemas.microsoft.com/office/drawing/2016/5/13/chartex" xmlns:cx8="http://schemas.microsoft.com/office/drawing/2016/5/14/chartex" xmlns:mc="http://schemas.openxmlformats.org/markup-compatibility/2006" xmlns:aink="http://schemas.microsoft.com/office/drawing/2016/ink" xmlns:am3d="http://schemas.microsoft.com/office/drawing/2017/model3d" xmlns:o="urn:schemas-microsoft-com:office:office" xmlns:oel="http://schemas.microsoft.com/office/2019/extlst" xmlns:r="http://schemas.openxmlformats.org/officeDocument/2006/relationships" xmlns:m="http://schemas.openxmlformats.org/officeDocument/2006/math" xmlns:v="urn:schemas-microsoft-com:vml" xmlns:wp14="http://schemas.microsoft.com/office/word/2010/wordprocessingDrawing" xmlns:wp="http://schemas.openxmlformats.org/drawingml/2006/wordprocessingDrawing" xmlns:w10="urn:schemas-microsoft-com:office:word" xmlns:w="http://schemas.openxmlformats.org/wordprocessingml/2006/main" xmlns:w14="http://schemas.microsoft.com/office/word/2010/wordml" xmlns:w15="http://schemas.microsoft.com/office/word/2012/wordml" xmlns:w16cex="http://schemas.microsoft.com/office/word/2018/wordml/cex" xmlns:w16cid="http://schemas.microsoft.com/office/word/2016/wordml/cid" xmlns:w16="http://schemas.microsoft.com/office/word/2018/wordml" xmlns:w16du="http://schemas.microsoft.com/office/word/2023/wordml/word16du" xmlns:w16sdtdh="http://schemas.microsoft.com/office/word/2020/wordml/sdtdatahash" xmlns:w16sdtfl="http://schemas.microsoft.com/office/word/2024/wordml/sdtformatlock" xmlns:w16se="http://schemas.microsoft.com/office/word/2015/wordml/symex" xmlns:wpg="http://schemas.microsoft.com/office/word/2010/wordprocessingGroup" xmlns:wpi="http://schemas.microsoft.com/office/word/2010/wordprocessingInk" xmlns:wne="http://schemas.microsoft.com/office/word/2006/wordml" xmlns:wps="http://schemas.microsoft.com/office/word/2010/wordprocessingShape" mc:Ignorable="w14 w15 w16se w16cid w16 w16cex w16sdtdh w16sdtfl w16du wp14">
   <w:abstractNum w:abstractNumId="0" w15:restartNumberingAfterBreak="0">
     <w:nsid w:val="09425DE4"/>
     <w:multiLevelType w:val="multilevel"/>
@@ -1799,18 +2018,15 @@
     </w:lvl>
   </w:abstractNum>
   <w:abstractNum w:abstractNumId="9" w15:restartNumberingAfterBreak="0">
-    <w:nsid w:val="666457E7"/>
+    <w:nsid w:val="62470958"/>
     <w:multiLevelType w:val="multilevel"/>
-    <w:tmpl w:val="FF76DDEC"/>
+    <w:tmpl w:val="2A4AD5E4"/>
     <w:lvl w:ilvl="0">
       <w:start w:val="1"/>
       <w:numFmt w:val="decimal"/>
       <w:lvlText w:val="%1."/>
       <w:lvlJc w:val="left"/>
       <w:pPr>
-        <w:tabs>
-          <w:tab w:val="num" w:pos="0"/>
-        </w:tabs>
         <w:ind w:left="360" w:hanging="360"/>
       </w:pPr>
       <w:rPr>
@@ -1828,13 +2044,11 @@
       <w:lvlText w:val=""/>
       <w:lvlJc w:val="left"/>
       <w:pPr>
-        <w:tabs>
-          <w:tab w:val="num" w:pos="0"/>
-        </w:tabs>
         <w:ind w:left="1440" w:hanging="360"/>
       </w:pPr>
       <w:rPr>
         <w:rFonts w:ascii="Wingdings 2" w:hAnsi="Wingdings 2" w:cs="Wingdings 2" w:hint="default"/>
+        <w:u w:val="none"/>
       </w:rPr>
     </w:lvl>
     <w:lvl w:ilvl="2">
@@ -1843,9 +2057,6 @@
       <w:lvlText w:val="%3."/>
       <w:lvlJc w:val="right"/>
       <w:pPr>
-        <w:tabs>
-          <w:tab w:val="num" w:pos="0"/>
-        </w:tabs>
         <w:ind w:left="2160" w:hanging="360"/>
       </w:pPr>
       <w:rPr>
@@ -1858,9 +2069,6 @@
       <w:lvlText w:val="%4."/>
       <w:lvlJc w:val="left"/>
       <w:pPr>
-        <w:tabs>
-          <w:tab w:val="num" w:pos="0"/>
-        </w:tabs>
         <w:ind w:left="2880" w:hanging="360"/>
       </w:pPr>
       <w:rPr>
@@ -1873,9 +2081,6 @@
       <w:lvlText w:val="%5."/>
       <w:lvlJc w:val="left"/>
       <w:pPr>
-        <w:tabs>
-          <w:tab w:val="num" w:pos="0"/>
-        </w:tabs>
         <w:ind w:left="3600" w:hanging="360"/>
       </w:pPr>
       <w:rPr>
@@ -1888,9 +2093,6 @@
       <w:lvlText w:val="%6."/>
       <w:lvlJc w:val="right"/>
       <w:pPr>
-        <w:tabs>
-          <w:tab w:val="num" w:pos="0"/>
-        </w:tabs>
         <w:ind w:left="4320" w:hanging="360"/>
       </w:pPr>
       <w:rPr>
@@ -1903,9 +2105,6 @@
       <w:lvlText w:val="%7."/>
       <w:lvlJc w:val="left"/>
       <w:pPr>
-        <w:tabs>
-          <w:tab w:val="num" w:pos="0"/>
-        </w:tabs>
         <w:ind w:left="5040" w:hanging="360"/>
       </w:pPr>
       <w:rPr>
@@ -1918,9 +2117,6 @@
       <w:lvlText w:val="%8."/>
       <w:lvlJc w:val="left"/>
       <w:pPr>
-        <w:tabs>
-          <w:tab w:val="num" w:pos="0"/>
-        </w:tabs>
         <w:ind w:left="5760" w:hanging="360"/>
       </w:pPr>
       <w:rPr>
@@ -1933,9 +2129,6 @@
       <w:lvlText w:val="%9."/>
       <w:lvlJc w:val="right"/>
       <w:pPr>
-        <w:tabs>
-          <w:tab w:val="num" w:pos="0"/>
-        </w:tabs>
         <w:ind w:left="6480" w:hanging="360"/>
       </w:pPr>
       <w:rPr>
@@ -1943,41 +2136,189 @@
       </w:rPr>
     </w:lvl>
   </w:abstractNum>
-  <w:num w:numId="1">
+  <w:abstractNum w:abstractNumId="10" w15:restartNumberingAfterBreak="0">
+    <w:nsid w:val="666457E7"/>
+    <w:multiLevelType w:val="multilevel"/>
+    <w:tmpl w:val="FF76DDEC"/>
+    <w:lvl w:ilvl="0">
+      <w:start w:val="1"/>
+      <w:numFmt w:val="decimal"/>
+      <w:lvlText w:val="%1."/>
+      <w:lvlJc w:val="left"/>
+      <w:pPr>
+        <w:tabs>
+          <w:tab w:val="num" w:pos="0"/>
+        </w:tabs>
+        <w:ind w:left="360" w:hanging="360"/>
+      </w:pPr>
+      <w:rPr>
+        <w:b/>
+        <w:bCs w:val="0"/>
+        <w:i w:val="0"/>
+        <w:color w:val="000000"/>
+        <w:sz w:val="20"/>
+        <w:u w:val="none"/>
+      </w:rPr>
+    </w:lvl>
+    <w:lvl w:ilvl="1">
+      <w:start w:val="1"/>
+      <w:numFmt w:val="bullet"/>
+      <w:lvlText w:val=""/>
+      <w:lvlJc w:val="left"/>
+      <w:pPr>
+        <w:tabs>
+          <w:tab w:val="num" w:pos="0"/>
+        </w:tabs>
+        <w:ind w:left="1440" w:hanging="360"/>
+      </w:pPr>
+      <w:rPr>
+        <w:rFonts w:ascii="Wingdings 2" w:hAnsi="Wingdings 2" w:cs="Wingdings 2" w:hint="default"/>
+      </w:rPr>
+    </w:lvl>
+    <w:lvl w:ilvl="2">
+      <w:start w:val="1"/>
+      <w:numFmt w:val="lowerRoman"/>
+      <w:lvlText w:val="%3."/>
+      <w:lvlJc w:val="right"/>
+      <w:pPr>
+        <w:tabs>
+          <w:tab w:val="num" w:pos="0"/>
+        </w:tabs>
+        <w:ind w:left="2160" w:hanging="360"/>
+      </w:pPr>
+      <w:rPr>
+        <w:u w:val="none"/>
+      </w:rPr>
+    </w:lvl>
+    <w:lvl w:ilvl="3">
+      <w:start w:val="1"/>
+      <w:numFmt w:val="decimal"/>
+      <w:lvlText w:val="%4."/>
+      <w:lvlJc w:val="left"/>
+      <w:pPr>
+        <w:tabs>
+          <w:tab w:val="num" w:pos="0"/>
+        </w:tabs>
+        <w:ind w:left="2880" w:hanging="360"/>
+      </w:pPr>
+      <w:rPr>
+        <w:u w:val="none"/>
+      </w:rPr>
+    </w:lvl>
+    <w:lvl w:ilvl="4">
+      <w:start w:val="1"/>
+      <w:numFmt w:val="lowerLetter"/>
+      <w:lvlText w:val="%5."/>
+      <w:lvlJc w:val="left"/>
+      <w:pPr>
+        <w:tabs>
+          <w:tab w:val="num" w:pos="0"/>
+        </w:tabs>
+        <w:ind w:left="3600" w:hanging="360"/>
+      </w:pPr>
+      <w:rPr>
+        <w:u w:val="none"/>
+      </w:rPr>
+    </w:lvl>
+    <w:lvl w:ilvl="5">
+      <w:start w:val="1"/>
+      <w:numFmt w:val="lowerRoman"/>
+      <w:lvlText w:val="%6."/>
+      <w:lvlJc w:val="right"/>
+      <w:pPr>
+        <w:tabs>
+          <w:tab w:val="num" w:pos="0"/>
+        </w:tabs>
+        <w:ind w:left="4320" w:hanging="360"/>
+      </w:pPr>
+      <w:rPr>
+        <w:u w:val="none"/>
+      </w:rPr>
+    </w:lvl>
+    <w:lvl w:ilvl="6">
+      <w:start w:val="1"/>
+      <w:numFmt w:val="decimal"/>
+      <w:lvlText w:val="%7."/>
+      <w:lvlJc w:val="left"/>
+      <w:pPr>
+        <w:tabs>
+          <w:tab w:val="num" w:pos="0"/>
+        </w:tabs>
+        <w:ind w:left="5040" w:hanging="360"/>
+      </w:pPr>
+      <w:rPr>
+        <w:u w:val="none"/>
+      </w:rPr>
+    </w:lvl>
+    <w:lvl w:ilvl="7">
+      <w:start w:val="1"/>
+      <w:numFmt w:val="lowerLetter"/>
+      <w:lvlText w:val="%8."/>
+      <w:lvlJc w:val="left"/>
+      <w:pPr>
+        <w:tabs>
+          <w:tab w:val="num" w:pos="0"/>
+        </w:tabs>
+        <w:ind w:left="5760" w:hanging="360"/>
+      </w:pPr>
+      <w:rPr>
+        <w:u w:val="none"/>
+      </w:rPr>
+    </w:lvl>
+    <w:lvl w:ilvl="8">
+      <w:start w:val="1"/>
+      <w:numFmt w:val="lowerRoman"/>
+      <w:lvlText w:val="%9."/>
+      <w:lvlJc w:val="right"/>
+      <w:pPr>
+        <w:tabs>
+          <w:tab w:val="num" w:pos="0"/>
+        </w:tabs>
+        <w:ind w:left="6480" w:hanging="360"/>
+      </w:pPr>
+      <w:rPr>
+        <w:u w:val="none"/>
+      </w:rPr>
+    </w:lvl>
+  </w:abstractNum>
+  <w:num w:numId="1" w16cid:durableId="497770499">
     <w:abstractNumId w:val="0"/>
   </w:num>
-  <w:num w:numId="2">
+  <w:num w:numId="2" w16cid:durableId="1404716728">
     <w:abstractNumId w:val="2"/>
   </w:num>
-  <w:num w:numId="3">
+  <w:num w:numId="3" w16cid:durableId="323246612">
     <w:abstractNumId w:val="6"/>
   </w:num>
-  <w:num w:numId="4">
-    <w:abstractNumId w:val="9"/>
+  <w:num w:numId="4" w16cid:durableId="679819806">
+    <w:abstractNumId w:val="10"/>
   </w:num>
-  <w:num w:numId="5">
+  <w:num w:numId="5" w16cid:durableId="1972898242">
     <w:abstractNumId w:val="3"/>
   </w:num>
-  <w:num w:numId="6">
+  <w:num w:numId="6" w16cid:durableId="1274479155">
     <w:abstractNumId w:val="5"/>
   </w:num>
-  <w:num w:numId="7">
+  <w:num w:numId="7" w16cid:durableId="1761029136">
     <w:abstractNumId w:val="8"/>
   </w:num>
-  <w:num w:numId="8">
+  <w:num w:numId="8" w16cid:durableId="1598052638">
     <w:abstractNumId w:val="1"/>
   </w:num>
-  <w:num w:numId="9">
+  <w:num w:numId="9" w16cid:durableId="1900746989">
     <w:abstractNumId w:val="4"/>
   </w:num>
-  <w:num w:numId="10">
+  <w:num w:numId="10" w16cid:durableId="436413227">
     <w:abstractNumId w:val="7"/>
+  </w:num>
+  <w:num w:numId="11" w16cid:durableId="493226311">
+    <w:abstractNumId w:val="9"/>
   </w:num>
 </w:numbering>
 </file>
 
 <file path=word/styles.xml><?xml version="1.0" encoding="utf-8"?>
-<w:styles xmlns:mc="http://schemas.openxmlformats.org/markup-compatibility/2006" xmlns:r="http://schemas.openxmlformats.org/officeDocument/2006/relationships" xmlns:w="http://schemas.openxmlformats.org/wordprocessingml/2006/main" xmlns:w14="http://schemas.microsoft.com/office/word/2010/wordml" xmlns:w15="http://schemas.microsoft.com/office/word/2012/wordml" xmlns:w16cid="http://schemas.microsoft.com/office/word/2016/wordml/cid" xmlns:w16se="http://schemas.microsoft.com/office/word/2015/wordml/symex" mc:Ignorable="w14 w15 w16se w16cid">
+<w:styles xmlns:mc="http://schemas.openxmlformats.org/markup-compatibility/2006" xmlns:r="http://schemas.openxmlformats.org/officeDocument/2006/relationships" xmlns:w="http://schemas.openxmlformats.org/wordprocessingml/2006/main" xmlns:w14="http://schemas.microsoft.com/office/word/2010/wordml" xmlns:w15="http://schemas.microsoft.com/office/word/2012/wordml" xmlns:w16cex="http://schemas.microsoft.com/office/word/2018/wordml/cex" xmlns:w16cid="http://schemas.microsoft.com/office/word/2016/wordml/cid" xmlns:w16="http://schemas.microsoft.com/office/word/2018/wordml" xmlns:w16du="http://schemas.microsoft.com/office/word/2023/wordml/word16du" xmlns:w16sdtdh="http://schemas.microsoft.com/office/word/2020/wordml/sdtdatahash" xmlns:w16sdtfl="http://schemas.microsoft.com/office/word/2024/wordml/sdtformatlock" xmlns:w16se="http://schemas.microsoft.com/office/word/2015/wordml/symex" mc:Ignorable="w14 w15 w16se w16cid w16 w16cex w16sdtdh w16sdtfl w16du">
   <w:docDefaults>
     <w:rPrDefault>
       <w:rPr>
@@ -1992,7 +2333,7 @@
       </w:pPr>
     </w:pPrDefault>
   </w:docDefaults>
-  <w:latentStyles w:defLockedState="0" w:defUIPriority="99" w:defSemiHidden="0" w:defUnhideWhenUsed="0" w:defQFormat="0" w:count="375">
+  <w:latentStyles w:defLockedState="0" w:defUIPriority="99" w:defSemiHidden="0" w:defUnhideWhenUsed="0" w:defQFormat="0" w:count="376">
     <w:lsdException w:name="Normal" w:uiPriority="0" w:qFormat="1"/>
     <w:lsdException w:name="heading 1" w:uiPriority="9" w:qFormat="1"/>
     <w:lsdException w:name="heading 2" w:semiHidden="1" w:uiPriority="9" w:unhideWhenUsed="1" w:qFormat="1"/>
@@ -2368,6 +2709,7 @@
     <w:lsdException w:name="Smart Hyperlink" w:semiHidden="1" w:unhideWhenUsed="1"/>
     <w:lsdException w:name="Hashtag" w:semiHidden="1" w:unhideWhenUsed="1"/>
     <w:lsdException w:name="Unresolved Mention" w:semiHidden="1" w:unhideWhenUsed="1"/>
+    <w:lsdException w:name="Smart Link" w:semiHidden="1" w:unhideWhenUsed="1"/>
   </w:latentStyles>
   <w:style w:type="paragraph" w:default="1" w:styleId="Normal">
     <w:name w:val="Normal"/>
@@ -3268,6 +3610,17 @@
         <w:insideV w:val="single" w:sz="4" w:space="0" w:color="auto"/>
       </w:tblBorders>
     </w:tblPr>
+  </w:style>
+  <w:style w:type="character" w:styleId="Hyperlink">
+    <w:name w:val="Hyperlink"/>
+    <w:basedOn w:val="DefaultParagraphFont"/>
+    <w:uiPriority w:val="99"/>
+    <w:unhideWhenUsed/>
+    <w:rsid w:val="00D625CE"/>
+    <w:rPr>
+      <w:color w:val="F49100" w:themeColor="hyperlink"/>
+      <w:u w:val="single"/>
+    </w:rPr>
   </w:style>
 </w:styles>
 </file>

</xml_diff>